<commit_message>
Feature Addition and some fixes
</commit_message>
<xml_diff>
--- a/backend/output/ModelAgreement.docx
+++ b/backend/output/ModelAgreement.docx
@@ -13,6 +13,65 @@
         </w:pBdr>
         <w:spacing w:line="276" w:lineRule="auto"/>
       </w:pPr>
+      <w:r>
+        <w:rPr>
+          <w:noProof/>
+          <w:lang w:eastAsia="en-US"/>
+        </w:rPr>
+        <w:drawing>
+          <wp:anchor distT="0" distB="0" distL="114300" distR="114300" simplePos="0" relativeHeight="251658240" behindDoc="1" locked="0" layoutInCell="1" allowOverlap="1">
+            <wp:simplePos x="0" y="0"/>
+            <wp:positionH relativeFrom="column">
+              <wp:posOffset>-808990</wp:posOffset>
+            </wp:positionH>
+            <wp:positionV relativeFrom="paragraph">
+              <wp:posOffset>-944881</wp:posOffset>
+            </wp:positionV>
+            <wp:extent cx="7661910" cy="10791963"/>
+            <wp:effectExtent l="19050" t="0" r="0" b="0"/>
+            <wp:wrapNone/>
+            <wp:docPr id="1" name="Picture 1"/>
+            <wp:cNvGraphicFramePr>
+              <a:graphicFrameLocks xmlns:a="http://schemas.openxmlformats.org/drawingml/2006/main" noChangeAspect="1"/>
+            </wp:cNvGraphicFramePr>
+            <a:graphic xmlns:a="http://schemas.openxmlformats.org/drawingml/2006/main">
+              <a:graphicData uri="http://schemas.openxmlformats.org/drawingml/2006/picture">
+                <pic:pic xmlns:pic="http://schemas.openxmlformats.org/drawingml/2006/picture">
+                  <pic:nvPicPr>
+                    <pic:cNvPr id="0" name="Picture 1"/>
+                    <pic:cNvPicPr>
+                      <a:picLocks noChangeAspect="1" noChangeArrowheads="1"/>
+                    </pic:cNvPicPr>
+                  </pic:nvPicPr>
+                  <pic:blipFill>
+                    <a:blip r:embed="rId8"/>
+                    <a:srcRect/>
+                    <a:stretch>
+                      <a:fillRect/>
+                    </a:stretch>
+                  </pic:blipFill>
+                  <pic:spPr bwMode="auto">
+                    <a:xfrm>
+                      <a:off x="0" y="0"/>
+                      <a:ext cx="7661910" cy="10791963"/>
+                    </a:xfrm>
+                    <a:prstGeom prst="rect">
+                      <a:avLst/>
+                    </a:prstGeom>
+                    <a:noFill/>
+                    <a:ln w="9525">
+                      <a:noFill/>
+                      <a:miter lim="800000"/>
+                      <a:headEnd/>
+                      <a:tailEnd/>
+                    </a:ln>
+                  </pic:spPr>
+                </pic:pic>
+              </a:graphicData>
+            </a:graphic>
+          </wp:anchor>
+        </w:drawing>
+      </w:r>
       <w:r>
         <w:tab/>
       </w:r>
@@ -513,8 +572,17 @@
           <w:color w:val="000000"/>
           <w:sz w:val="24"/>
           <w:szCs w:val="24"/>
-        </w:rPr>
-        <w:t xml:space="preserve">Prem Singh (Name of Consumer) having </w:t>
+          <w:u w:val="single"/>
+        </w:rPr>
+        <w:t xml:space="preserve">RDJ</w:t>
+      </w:r>
+      <w:r>
+        <w:rPr>
+          <w:color w:val="000000"/>
+          <w:sz w:val="24"/>
+          <w:szCs w:val="24"/>
+        </w:rPr>
+        <w:t xml:space="preserve"> (Name of Consumer) having </w:t>
       </w:r>
       <w:r>
         <w:rPr>
@@ -546,7 +614,24 @@
           <w:sz w:val="24"/>
           <w:szCs w:val="24"/>
         </w:rPr>
-        <w:t xml:space="preserve"> dsfghbujikoml (hereinafter referred to as first Party </w:t>
+        <w:t xml:space="preserve"> </w:t>
+      </w:r>
+      <w:r>
+        <w:rPr>
+          <w:color w:val="000000"/>
+          <w:sz w:val="24"/>
+          <w:szCs w:val="24"/>
+          <w:u w:val="single"/>
+        </w:rPr>
+        <w:t xml:space="preserve">dSFmn,</w:t>
+      </w:r>
+      <w:r>
+        <w:rPr>
+          <w:color w:val="000000"/>
+          <w:sz w:val="24"/>
+          <w:szCs w:val="24"/>
+        </w:rPr>
+        <w:t xml:space="preserve"> (hereinafter referred to as first Party </w:t>
       </w:r>
       <w:r>
         <w:rPr>
@@ -649,7 +734,7 @@
           <w:szCs w:val="24"/>
           <w:u w:val="single"/>
         </w:rPr>
-        <w:t xml:space="preserve">ND Techno Solutions</w:t>
+        <w:t xml:space="preserve">Mamta Enterprises</w:t>
       </w:r>
       <w:r>
         <w:rPr>
@@ -691,7 +776,7 @@
           <w:szCs w:val="24"/>
           <w:u w:val="single"/>
         </w:rPr>
-        <w:t xml:space="preserve">Sector-19, HUDA, Kaithal</w:t>
+        <w:t xml:space="preserve">Near BOI, Jind Road, Kaithal</w:t>
       </w:r>
       <w:r>
         <w:rPr>
@@ -2060,7 +2145,7 @@
         <w:spacing w:before="146"/>
         <w:ind w:left="119"/>
         <w:sectPr>
-          <w:footerReference w:type="default" r:id="rId8"/>
+          <w:footerReference w:type="default" r:id="rId9"/>
           <w:pgSz w:w="11920" w:h="16850"/>
           <w:pgMar w:top="1380" w:right="1160" w:bottom="1500" w:left="1220" w:header="0" w:footer="1303" w:gutter="0"/>
           <w:cols w:space="720"/>
@@ -2130,7 +2215,7 @@
           <w:sz w:val="24"/>
           <w:szCs w:val="24"/>
         </w:rPr>
-        <w:t xml:space="preserve">Prem Singh</w:t>
+        <w:t xml:space="preserve">RDJ</w:t>
       </w:r>
     </w:p>
     <w:p>
@@ -2166,7 +2251,7 @@
           <w:sz w:val="24"/>
           <w:szCs w:val="24"/>
         </w:rPr>
-        <w:t xml:space="preserve">dsfghbujikoml</w:t>
+        <w:t xml:space="preserve">dSFmn,</w:t>
       </w:r>
     </w:p>
     <w:p>
@@ -2284,7 +2369,7 @@
           <w:sz w:val="24"/>
           <w:szCs w:val="24"/>
         </w:rPr>
-        <w:t xml:space="preserve">ND Techno Solutions</w:t>
+        <w:t xml:space="preserve">Mamta Enterprises</w:t>
       </w:r>
     </w:p>
     <w:p>
@@ -2319,7 +2404,7 @@
           <w:sz w:val="24"/>
           <w:szCs w:val="24"/>
         </w:rPr>
-        <w:t xml:space="preserve">Sector-19, HUDA, Kaithal</w:t>
+        <w:t xml:space="preserve">Near BOI, Jind Road, Kaithal</w:t>
       </w:r>
     </w:p>
     <w:p>

</xml_diff>